<commit_message>
doc: actualizados los reports individuales
</commit_message>
<xml_diff>
--- a/reports/SECOND-CALL/Group/00 - Requirements - Group.docx
+++ b/reports/SECOND-CALL/Group/00 - Requirements - Group.docx
@@ -254,7 +254,15 @@
             </w:tcMar>
           </w:tcPr>
           <w:p>
+            <w:pPr>
+              <w:rPr>
+                <w:lang w:val="es-ES"/>
+              </w:rPr>
+            </w:pPr>
             <w:r>
+              <w:rPr>
+                <w:lang w:val="es-ES"/>
+              </w:rPr>
               <w:t>Student #1</w:t>
             </w:r>
           </w:p>
@@ -1733,19 +1741,7 @@
                   <w:rPr>
                     <w:rFonts w:asciiTheme="majorHAnsi" w:hAnsiTheme="majorHAnsi" w:cstheme="majorHAnsi"/>
                   </w:rPr>
-                  <w:t>Junio</w:t>
-                </w:r>
-                <w:r>
-                  <w:rPr>
-                    <w:rFonts w:asciiTheme="majorHAnsi" w:hAnsiTheme="majorHAnsi" w:cstheme="majorHAnsi"/>
-                  </w:rPr>
-                  <w:t xml:space="preserve"> </w:t>
-                </w:r>
-                <w:r>
-                  <w:rPr>
-                    <w:rFonts w:asciiTheme="majorHAnsi" w:hAnsiTheme="majorHAnsi" w:cstheme="majorHAnsi"/>
-                  </w:rPr>
-                  <w:t>26</w:t>
+                  <w:t>Julio 2</w:t>
                 </w:r>
                 <w:r>
                   <w:rPr>
@@ -11356,6 +11352,7 @@
     <w:rsid w:val="001C5FFF"/>
     <w:rsid w:val="00260AAC"/>
     <w:rsid w:val="002B30E2"/>
+    <w:rsid w:val="00307A31"/>
     <w:rsid w:val="00336824"/>
     <w:rsid w:val="00355E67"/>
     <w:rsid w:val="00364D10"/>
@@ -11409,6 +11406,7 @@
     <w:rsid w:val="00A222AC"/>
     <w:rsid w:val="00A73E76"/>
     <w:rsid w:val="00AC1FAB"/>
+    <w:rsid w:val="00B100F9"/>
     <w:rsid w:val="00B55352"/>
     <w:rsid w:val="00BB0EAB"/>
     <w:rsid w:val="00C17266"/>

</xml_diff>